<commit_message>
#667 On Demand Next Gen Logic Map
</commit_message>
<xml_diff>
--- a/Logic Maps/ADMIN - On Demand Applications - Logic Map.docx
+++ b/Logic Maps/ADMIN - On Demand Applications - Logic Map.docx
@@ -18,6 +18,224 @@
     <w:p>
       <w:r>
         <w:t>Goal: Change the updating of the Working Excel to be an administrative task that generates a daily worklist for QI staff.</w:t>
+      </w:r>
+    </w:p>
+    <w:p>
+      <w:r>
+        <w:t xml:space="preserve">Overall Steps of using the New Version </w:t>
+      </w:r>
+    </w:p>
+    <w:p>
+      <w:pPr>
+        <w:pStyle w:val="ListParagraph"/>
+        <w:numPr>
+          <w:ilvl w:val="0"/>
+          <w:numId w:val="1"/>
+        </w:numPr>
+      </w:pPr>
+      <w:r>
+        <w:t>Laurie will run the BOBI for the On Demand Data</w:t>
+      </w:r>
+    </w:p>
+    <w:p>
+      <w:pPr>
+        <w:pStyle w:val="ListParagraph"/>
+        <w:numPr>
+          <w:ilvl w:val="0"/>
+          <w:numId w:val="1"/>
+        </w:numPr>
+      </w:pPr>
+      <w:r>
+        <w:t>Laurie will run the script ADMIN - On Demand Applications</w:t>
+      </w:r>
+    </w:p>
+    <w:p>
+      <w:pPr>
+        <w:pStyle w:val="ListParagraph"/>
+        <w:numPr>
+          <w:ilvl w:val="1"/>
+          <w:numId w:val="1"/>
+        </w:numPr>
+      </w:pPr>
+      <w:r>
+        <w:t>Laurie will select which QI member is tasked with On Demand</w:t>
+      </w:r>
+    </w:p>
+    <w:p>
+      <w:pPr>
+        <w:pStyle w:val="ListParagraph"/>
+        <w:numPr>
+          <w:ilvl w:val="1"/>
+          <w:numId w:val="1"/>
+        </w:numPr>
+      </w:pPr>
+      <w:r>
+        <w:t>Script will not format any lines/cases with red or bold</w:t>
+      </w:r>
+    </w:p>
+    <w:p>
+      <w:pPr>
+        <w:pStyle w:val="ListParagraph"/>
+        <w:numPr>
+          <w:ilvl w:val="1"/>
+          <w:numId w:val="1"/>
+        </w:numPr>
+      </w:pPr>
+      <w:r>
+        <w:t>Script will add ‘Days Pending’ field</w:t>
+      </w:r>
+    </w:p>
+    <w:p>
+      <w:pPr>
+        <w:pStyle w:val="ListParagraph"/>
+        <w:numPr>
+          <w:ilvl w:val="1"/>
+          <w:numId w:val="1"/>
+        </w:numPr>
+      </w:pPr>
+      <w:r>
+        <w:t>Script will include cases approaching Denial in the review list</w:t>
+      </w:r>
+    </w:p>
+    <w:p>
+      <w:pPr>
+        <w:pStyle w:val="ListParagraph"/>
+        <w:numPr>
+          <w:ilvl w:val="1"/>
+          <w:numId w:val="1"/>
+        </w:numPr>
+      </w:pPr>
+      <w:r>
+        <w:t>Script will not enter a CASE:NOTE</w:t>
+      </w:r>
+      <w:r>
+        <w:t xml:space="preserve"> or SPEC:MEMO</w:t>
+      </w:r>
+      <w:r>
+        <w:t xml:space="preserve"> for denials</w:t>
+      </w:r>
+    </w:p>
+    <w:p>
+      <w:pPr>
+        <w:pStyle w:val="ListParagraph"/>
+        <w:numPr>
+          <w:ilvl w:val="1"/>
+          <w:numId w:val="1"/>
+        </w:numPr>
+      </w:pPr>
+      <w:r>
+        <w:t>Script will alert BZST if the next action cannot be determined</w:t>
+      </w:r>
+    </w:p>
+    <w:p>
+      <w:pPr>
+        <w:pStyle w:val="ListParagraph"/>
+        <w:numPr>
+          <w:ilvl w:val="1"/>
+          <w:numId w:val="1"/>
+        </w:numPr>
+      </w:pPr>
+      <w:r>
+        <w:t>Once complete the script will create a worklist for the day and save it in a specific location with a specific naming convention.</w:t>
+      </w:r>
+    </w:p>
+    <w:p>
+      <w:pPr>
+        <w:pStyle w:val="ListParagraph"/>
+        <w:numPr>
+          <w:ilvl w:val="1"/>
+          <w:numId w:val="1"/>
+        </w:numPr>
+      </w:pPr>
+      <w:r>
+        <w:t>An Email will be sent to the QI member tasked with On Demand that the work list is complete</w:t>
+      </w:r>
+    </w:p>
+    <w:p>
+      <w:pPr>
+        <w:pStyle w:val="ListParagraph"/>
+        <w:numPr>
+          <w:ilvl w:val="0"/>
+          <w:numId w:val="1"/>
+        </w:numPr>
+      </w:pPr>
+      <w:r>
+        <w:t>QI Staff will process the cases that need manual work from the work list generated by the script.</w:t>
+      </w:r>
+    </w:p>
+    <w:p>
+      <w:pPr>
+        <w:pStyle w:val="ListParagraph"/>
+        <w:numPr>
+          <w:ilvl w:val="1"/>
+          <w:numId w:val="1"/>
+        </w:numPr>
+      </w:pPr>
+      <w:r>
+        <w:t xml:space="preserve">The denial cases will be identified on the work list but no other reasons will be indicated on the work list. </w:t>
+      </w:r>
+    </w:p>
+    <w:p>
+      <w:pPr>
+        <w:pStyle w:val="ListParagraph"/>
+        <w:numPr>
+          <w:ilvl w:val="1"/>
+          <w:numId w:val="1"/>
+        </w:numPr>
+      </w:pPr>
+      <w:r>
+        <w:t xml:space="preserve">Every case on the list requires review and </w:t>
+      </w:r>
+      <w:r>
+        <w:t>update or clarification.</w:t>
+      </w:r>
+    </w:p>
+    <w:p>
+      <w:pPr>
+        <w:pStyle w:val="ListParagraph"/>
+        <w:numPr>
+          <w:ilvl w:val="2"/>
+          <w:numId w:val="1"/>
+        </w:numPr>
+      </w:pPr>
+      <w:r>
+        <w:t>NOTE: how clarification is communication is still to be determined.</w:t>
+      </w:r>
+    </w:p>
+    <w:p>
+      <w:pPr>
+        <w:pStyle w:val="ListParagraph"/>
+        <w:numPr>
+          <w:ilvl w:val="2"/>
+          <w:numId w:val="1"/>
+        </w:numPr>
+      </w:pPr>
+      <w:r>
+        <w:t>Email Corrections should also be sent.</w:t>
+      </w:r>
+    </w:p>
+    <w:p>
+      <w:pPr>
+        <w:pStyle w:val="ListParagraph"/>
+        <w:numPr>
+          <w:ilvl w:val="0"/>
+          <w:numId w:val="1"/>
+        </w:numPr>
+      </w:pPr>
+      <w:r>
+        <w:t>Once QI Staff completes the work list, they should use the script ADMIN – Work Assignment Completed to track the details of their On Demand List.</w:t>
+      </w:r>
+    </w:p>
+    <w:p>
+      <w:pPr>
+        <w:pStyle w:val="ListParagraph"/>
+        <w:numPr>
+          <w:ilvl w:val="1"/>
+          <w:numId w:val="1"/>
+        </w:numPr>
+      </w:pPr>
+      <w:r>
+        <w:t xml:space="preserve">The work list will track some details for the report out on the Work Assignment Completed. </w:t>
       </w:r>
     </w:p>
     <w:sectPr>
@@ -28,6 +246,103 @@
     </w:sectPr>
   </w:body>
 </w:document>
+</file>
+
+<file path=word/numbering.xml><?xml version="1.0" encoding="utf-8"?>
+<w:numbering xmlns:wpc="http://schemas.microsoft.com/office/word/2010/wordprocessingCanvas" xmlns:cx="http://schemas.microsoft.com/office/drawing/2014/chartex" xmlns:cx1="http://schemas.microsoft.com/office/drawing/2015/9/8/chartex" xmlns:cx2="http://schemas.microsoft.com/office/drawing/2015/10/21/chartex" xmlns:cx3="http://schemas.microsoft.com/office/drawing/2016/5/9/chartex" xmlns:cx4="http://schemas.microsoft.com/office/drawing/2016/5/10/chartex" xmlns:cx5="http://schemas.microsoft.com/office/drawing/2016/5/11/chartex" xmlns:cx6="http://schemas.microsoft.com/office/drawing/2016/5/12/chartex" xmlns:cx7="http://schemas.microsoft.com/office/drawing/2016/5/13/chartex" xmlns:cx8="http://schemas.microsoft.com/office/drawing/2016/5/14/chartex" xmlns:mc="http://schemas.openxmlformats.org/markup-compatibility/2006" xmlns:aink="http://schemas.microsoft.com/office/drawing/2016/ink" xmlns:am3d="http://schemas.microsoft.com/office/drawing/2017/model3d" xmlns:o="urn:schemas-microsoft-com:office:office" xmlns:r="http://schemas.openxmlformats.org/officeDocument/2006/relationships" xmlns:m="http://schemas.openxmlformats.org/officeDocument/2006/math" xmlns:v="urn:schemas-microsoft-com:vml" xmlns:wp14="http://schemas.microsoft.com/office/word/2010/wordprocessingDrawing" xmlns:wp="http://schemas.openxmlformats.org/drawingml/2006/wordprocessingDrawing" xmlns:w10="urn:schemas-microsoft-com:office:word" xmlns:w="http://schemas.openxmlformats.org/wordprocessingml/2006/main" xmlns:w14="http://schemas.microsoft.com/office/word/2010/wordml" xmlns:w15="http://schemas.microsoft.com/office/word/2012/wordml" xmlns:w16cex="http://schemas.microsoft.com/office/word/2018/wordml/cex" xmlns:w16cid="http://schemas.microsoft.com/office/word/2016/wordml/cid" xmlns:w16="http://schemas.microsoft.com/office/word/2018/wordml" xmlns:w16se="http://schemas.microsoft.com/office/word/2015/wordml/symex" xmlns:wpg="http://schemas.microsoft.com/office/word/2010/wordprocessingGroup" xmlns:wpi="http://schemas.microsoft.com/office/word/2010/wordprocessingInk" xmlns:wne="http://schemas.microsoft.com/office/word/2006/wordml" xmlns:wps="http://schemas.microsoft.com/office/word/2010/wordprocessingShape" mc:Ignorable="w14 w15 w16se w16cid w16 w16cex wp14">
+  <w:abstractNum w:abstractNumId="0" w15:restartNumberingAfterBreak="0">
+    <w:nsid w:val="081E249F"/>
+    <w:multiLevelType w:val="hybridMultilevel"/>
+    <w:tmpl w:val="BA1EA94E"/>
+    <w:lvl w:ilvl="0" w:tplc="0409000F">
+      <w:start w:val="1"/>
+      <w:numFmt w:val="decimal"/>
+      <w:lvlText w:val="%1."/>
+      <w:lvlJc w:val="left"/>
+      <w:pPr>
+        <w:ind w:left="720" w:hanging="360"/>
+      </w:pPr>
+      <w:rPr>
+        <w:rFonts w:hint="default"/>
+      </w:rPr>
+    </w:lvl>
+    <w:lvl w:ilvl="1" w:tplc="04090019">
+      <w:start w:val="1"/>
+      <w:numFmt w:val="lowerLetter"/>
+      <w:lvlText w:val="%2."/>
+      <w:lvlJc w:val="left"/>
+      <w:pPr>
+        <w:ind w:left="1440" w:hanging="360"/>
+      </w:pPr>
+    </w:lvl>
+    <w:lvl w:ilvl="2" w:tplc="0409001B">
+      <w:start w:val="1"/>
+      <w:numFmt w:val="lowerRoman"/>
+      <w:lvlText w:val="%3."/>
+      <w:lvlJc w:val="right"/>
+      <w:pPr>
+        <w:ind w:left="2160" w:hanging="180"/>
+      </w:pPr>
+    </w:lvl>
+    <w:lvl w:ilvl="3" w:tplc="0409000F" w:tentative="1">
+      <w:start w:val="1"/>
+      <w:numFmt w:val="decimal"/>
+      <w:lvlText w:val="%4."/>
+      <w:lvlJc w:val="left"/>
+      <w:pPr>
+        <w:ind w:left="2880" w:hanging="360"/>
+      </w:pPr>
+    </w:lvl>
+    <w:lvl w:ilvl="4" w:tplc="04090019" w:tentative="1">
+      <w:start w:val="1"/>
+      <w:numFmt w:val="lowerLetter"/>
+      <w:lvlText w:val="%5."/>
+      <w:lvlJc w:val="left"/>
+      <w:pPr>
+        <w:ind w:left="3600" w:hanging="360"/>
+      </w:pPr>
+    </w:lvl>
+    <w:lvl w:ilvl="5" w:tplc="0409001B" w:tentative="1">
+      <w:start w:val="1"/>
+      <w:numFmt w:val="lowerRoman"/>
+      <w:lvlText w:val="%6."/>
+      <w:lvlJc w:val="right"/>
+      <w:pPr>
+        <w:ind w:left="4320" w:hanging="180"/>
+      </w:pPr>
+    </w:lvl>
+    <w:lvl w:ilvl="6" w:tplc="0409000F" w:tentative="1">
+      <w:start w:val="1"/>
+      <w:numFmt w:val="decimal"/>
+      <w:lvlText w:val="%7."/>
+      <w:lvlJc w:val="left"/>
+      <w:pPr>
+        <w:ind w:left="5040" w:hanging="360"/>
+      </w:pPr>
+    </w:lvl>
+    <w:lvl w:ilvl="7" w:tplc="04090019" w:tentative="1">
+      <w:start w:val="1"/>
+      <w:numFmt w:val="lowerLetter"/>
+      <w:lvlText w:val="%8."/>
+      <w:lvlJc w:val="left"/>
+      <w:pPr>
+        <w:ind w:left="5760" w:hanging="360"/>
+      </w:pPr>
+    </w:lvl>
+    <w:lvl w:ilvl="8" w:tplc="0409001B" w:tentative="1">
+      <w:start w:val="1"/>
+      <w:numFmt w:val="lowerRoman"/>
+      <w:lvlText w:val="%9."/>
+      <w:lvlJc w:val="right"/>
+      <w:pPr>
+        <w:ind w:left="6480" w:hanging="180"/>
+      </w:pPr>
+    </w:lvl>
+  </w:abstractNum>
+  <w:num w:numId="1">
+    <w:abstractNumId w:val="0"/>
+  </w:num>
+</w:numbering>
 </file>
 
 <file path=word/styles.xml><?xml version="1.0" encoding="utf-8"?>
@@ -490,6 +805,17 @@
       <w:szCs w:val="56"/>
     </w:rPr>
   </w:style>
+  <w:style w:type="paragraph" w:styleId="ListParagraph">
+    <w:name w:val="List Paragraph"/>
+    <w:basedOn w:val="Normal"/>
+    <w:uiPriority w:val="34"/>
+    <w:qFormat/>
+    <w:rsid w:val="00FF31AE"/>
+    <w:pPr>
+      <w:ind w:left="720"/>
+      <w:contextualSpacing/>
+    </w:pPr>
+  </w:style>
 </w:styles>
 </file>
 

</xml_diff>